<commit_message>
updating name of CGHI
</commit_message>
<xml_diff>
--- a/climate_to_health_weekly_alignment.docx
+++ b/climate_to_health_weekly_alignment.docx
@@ -9409,6 +9409,17 @@
     </w:p>
     <w:p>
       <w:pPr>
+        <w:spacing w:line="240" w:lineRule="auto"/>
+        <w:contextualSpacing/>
+        <w:rPr>
+          <w:rFonts w:ascii="Noto Sans" w:hAnsi="Noto Sans" w:cs="Noto Sans"/>
+          <w:sz w:val="20"/>
+          <w:szCs w:val="20"/>
+        </w:rPr>
+      </w:pPr>
+    </w:p>
+    <w:p>
+      <w:pPr>
         <w:pStyle w:val="Heading2"/>
       </w:pPr>
       <w:r>
@@ -11937,9 +11948,11 @@
     </w:p>
     <w:sectPr>
       <w:footerReference w:type="default" r:id="rId39"/>
+      <w:headerReference w:type="first" r:id="rId40"/>
       <w:pgSz w:w="12240" w:h="15840"/>
       <w:pgMar w:top="1440" w:right="1440" w:bottom="1440" w:left="1440" w:header="720" w:footer="720" w:gutter="0"/>
       <w:cols w:space="720"/>
+      <w:titlePg/>
       <w:docGrid w:linePitch="360"/>
     </w:sectPr>
   </w:body>
@@ -11973,25 +11986,65 @@
 
 <file path=word/footer1.xml><?xml version="1.0" encoding="utf-8"?>
 <w:ftr xmlns:wpc="http://schemas.microsoft.com/office/word/2010/wordprocessingCanvas" xmlns:cx="http://schemas.microsoft.com/office/drawing/2014/chartex" xmlns:cx1="http://schemas.microsoft.com/office/drawing/2015/9/8/chartex" xmlns:cx2="http://schemas.microsoft.com/office/drawing/2015/10/21/chartex" xmlns:cx3="http://schemas.microsoft.com/office/drawing/2016/5/9/chartex" xmlns:cx4="http://schemas.microsoft.com/office/drawing/2016/5/10/chartex" xmlns:cx5="http://schemas.microsoft.com/office/drawing/2016/5/11/chartex" xmlns:cx6="http://schemas.microsoft.com/office/drawing/2016/5/12/chartex" xmlns:cx7="http://schemas.microsoft.com/office/drawing/2016/5/13/chartex" xmlns:cx8="http://schemas.microsoft.com/office/drawing/2016/5/14/chartex" xmlns:mc="http://schemas.openxmlformats.org/markup-compatibility/2006" xmlns:aink="http://schemas.microsoft.com/office/drawing/2016/ink" xmlns:am3d="http://schemas.microsoft.com/office/drawing/2017/model3d" xmlns:o="urn:schemas-microsoft-com:office:office" xmlns:oel="http://schemas.microsoft.com/office/2019/extlst" xmlns:r="http://schemas.openxmlformats.org/officeDocument/2006/relationships" xmlns:m="http://schemas.openxmlformats.org/officeDocument/2006/math" xmlns:v="urn:schemas-microsoft-com:vml" xmlns:wp14="http://schemas.microsoft.com/office/word/2010/wordprocessingDrawing" xmlns:wp="http://schemas.openxmlformats.org/drawingml/2006/wordprocessingDrawing" xmlns:w10="urn:schemas-microsoft-com:office:word" xmlns:w="http://schemas.openxmlformats.org/wordprocessingml/2006/main" xmlns:w14="http://schemas.microsoft.com/office/word/2010/wordml" xmlns:w15="http://schemas.microsoft.com/office/word/2012/wordml" xmlns:w16cex="http://schemas.microsoft.com/office/word/2018/wordml/cex" xmlns:w16cid="http://schemas.microsoft.com/office/word/2016/wordml/cid" xmlns:w16="http://schemas.microsoft.com/office/word/2018/wordml" xmlns:w16du="http://schemas.microsoft.com/office/word/2023/wordml/word16du" xmlns:w16sdtdh="http://schemas.microsoft.com/office/word/2020/wordml/sdtdatahash" xmlns:w16sdtfl="http://schemas.microsoft.com/office/word/2024/wordml/sdtformatlock" xmlns:w16se="http://schemas.microsoft.com/office/word/2015/wordml/symex" xmlns:wpg="http://schemas.microsoft.com/office/word/2010/wordprocessingGroup" xmlns:wpi="http://schemas.microsoft.com/office/word/2010/wordprocessingInk" xmlns:wne="http://schemas.microsoft.com/office/word/2006/wordml" xmlns:wps="http://schemas.microsoft.com/office/word/2010/wordprocessingShape" mc:Ignorable="w14 w15 w16se w16cid w16 w16cex w16sdtdh w16sdtfl w16du wp14">
-  <w:sdt>
-    <w:sdtPr>
-      <w:id w:val="-1650820767"/>
-      <w:docPartObj>
-        <w:docPartGallery w:val="Page Numbers (Bottom of Page)"/>
-        <w:docPartUnique/>
-      </w:docPartObj>
-    </w:sdtPr>
-    <w:sdtEndPr>
-      <w:rPr>
-        <w:noProof/>
-      </w:rPr>
-    </w:sdtEndPr>
-    <w:sdtContent>
-      <w:p>
-        <w:pPr>
-          <w:pStyle w:val="Footer"/>
-          <w:jc w:val="right"/>
-        </w:pPr>
+  <w:p>
+    <w:pPr>
+      <w:pStyle w:val="Header"/>
+    </w:pPr>
+    <w:r>
+      <w:tab/>
+    </w:r>
+    <w:r>
+      <w:rPr>
+        <w:i/>
+        <w:iCs/>
+        <w:sz w:val="20"/>
+        <w:szCs w:val="20"/>
+      </w:rPr>
+      <w:t>Duke Global Health Institute</w:t>
+    </w:r>
+    <w:r>
+      <w:rPr>
+        <w:b/>
+        <w:bCs/>
+        <w:i/>
+        <w:iCs/>
+        <w:sz w:val="20"/>
+        <w:szCs w:val="20"/>
+      </w:rPr>
+      <w:t xml:space="preserve"> | </w:t>
+    </w:r>
+    <w:r>
+      <w:rPr>
+        <w:i/>
+        <w:iCs/>
+        <w:sz w:val="20"/>
+        <w:szCs w:val="20"/>
+      </w:rPr>
+      <w:t>Climate and Global Health Initiative</w:t>
+    </w:r>
+    <w:r>
+      <w:rPr>
+        <w:i/>
+        <w:iCs/>
+        <w:sz w:val="20"/>
+        <w:szCs w:val="20"/>
+      </w:rPr>
+      <w:tab/>
+    </w:r>
+    <w:sdt>
+      <w:sdtPr>
+        <w:id w:val="-1650820767"/>
+        <w:docPartObj>
+          <w:docPartGallery w:val="Page Numbers (Bottom of Page)"/>
+          <w:docPartUnique/>
+        </w:docPartObj>
+      </w:sdtPr>
+      <w:sdtEndPr>
+        <w:rPr>
+          <w:noProof/>
+        </w:rPr>
+      </w:sdtEndPr>
+      <w:sdtContent>
         <w:r>
           <w:rPr>
             <w:color w:val="808080" w:themeColor="background1" w:themeShade="80"/>
@@ -12024,13 +12077,8 @@
           </w:rPr>
           <w:fldChar w:fldCharType="end"/>
         </w:r>
-      </w:p>
-    </w:sdtContent>
-  </w:sdt>
-  <w:p>
-    <w:pPr>
-      <w:pStyle w:val="Footer"/>
-    </w:pPr>
+      </w:sdtContent>
+    </w:sdt>
   </w:p>
 </w:ftr>
 </file>
@@ -12058,6 +12106,51 @@
     </w:p>
   </w:footnote>
 </w:footnotes>
+</file>
+
+<file path=word/header1.xml><?xml version="1.0" encoding="utf-8"?>
+<w:hdr xmlns:wpc="http://schemas.microsoft.com/office/word/2010/wordprocessingCanvas" xmlns:cx="http://schemas.microsoft.com/office/drawing/2014/chartex" xmlns:cx1="http://schemas.microsoft.com/office/drawing/2015/9/8/chartex" xmlns:cx2="http://schemas.microsoft.com/office/drawing/2015/10/21/chartex" xmlns:cx3="http://schemas.microsoft.com/office/drawing/2016/5/9/chartex" xmlns:cx4="http://schemas.microsoft.com/office/drawing/2016/5/10/chartex" xmlns:cx5="http://schemas.microsoft.com/office/drawing/2016/5/11/chartex" xmlns:cx6="http://schemas.microsoft.com/office/drawing/2016/5/12/chartex" xmlns:cx7="http://schemas.microsoft.com/office/drawing/2016/5/13/chartex" xmlns:cx8="http://schemas.microsoft.com/office/drawing/2016/5/14/chartex" xmlns:mc="http://schemas.openxmlformats.org/markup-compatibility/2006" xmlns:aink="http://schemas.microsoft.com/office/drawing/2016/ink" xmlns:am3d="http://schemas.microsoft.com/office/drawing/2017/model3d" xmlns:o="urn:schemas-microsoft-com:office:office" xmlns:oel="http://schemas.microsoft.com/office/2019/extlst" xmlns:r="http://schemas.openxmlformats.org/officeDocument/2006/relationships" xmlns:m="http://schemas.openxmlformats.org/officeDocument/2006/math" xmlns:v="urn:schemas-microsoft-com:vml" xmlns:wp14="http://schemas.microsoft.com/office/word/2010/wordprocessingDrawing" xmlns:wp="http://schemas.openxmlformats.org/drawingml/2006/wordprocessingDrawing" xmlns:w10="urn:schemas-microsoft-com:office:word" xmlns:w="http://schemas.openxmlformats.org/wordprocessingml/2006/main" xmlns:w14="http://schemas.microsoft.com/office/word/2010/wordml" xmlns:w15="http://schemas.microsoft.com/office/word/2012/wordml" xmlns:w16cex="http://schemas.microsoft.com/office/word/2018/wordml/cex" xmlns:w16cid="http://schemas.microsoft.com/office/word/2016/wordml/cid" xmlns:w16="http://schemas.microsoft.com/office/word/2018/wordml" xmlns:w16du="http://schemas.microsoft.com/office/word/2023/wordml/word16du" xmlns:w16sdtdh="http://schemas.microsoft.com/office/word/2020/wordml/sdtdatahash" xmlns:w16sdtfl="http://schemas.microsoft.com/office/word/2024/wordml/sdtformatlock" xmlns:w16se="http://schemas.microsoft.com/office/word/2015/wordml/symex" xmlns:wpg="http://schemas.microsoft.com/office/word/2010/wordprocessingGroup" xmlns:wpi="http://schemas.microsoft.com/office/word/2010/wordprocessingInk" xmlns:wne="http://schemas.microsoft.com/office/word/2006/wordml" xmlns:wps="http://schemas.microsoft.com/office/word/2010/wordprocessingShape" mc:Ignorable="w14 w15 w16se w16cid w16 w16cex w16sdtdh w16sdtfl w16du wp14">
+  <w:p>
+    <w:pPr>
+      <w:pStyle w:val="Header"/>
+      <w:rPr>
+        <w:i/>
+        <w:iCs/>
+        <w:sz w:val="20"/>
+        <w:szCs w:val="20"/>
+      </w:rPr>
+    </w:pPr>
+    <w:r>
+      <w:rPr>
+        <w:i/>
+        <w:iCs/>
+        <w:sz w:val="20"/>
+        <w:szCs w:val="20"/>
+      </w:rPr>
+      <w:t>Duke Global Health Institute</w:t>
+    </w:r>
+    <w:r>
+      <w:rPr>
+        <w:b/>
+        <w:bCs/>
+        <w:i/>
+        <w:iCs/>
+        <w:sz w:val="20"/>
+        <w:szCs w:val="20"/>
+      </w:rPr>
+      <w:t xml:space="preserve"> | </w:t>
+    </w:r>
+    <w:r>
+      <w:rPr>
+        <w:i/>
+        <w:iCs/>
+        <w:sz w:val="20"/>
+        <w:szCs w:val="20"/>
+      </w:rPr>
+      <w:t>Climate and Global Health Initiative</w:t>
+    </w:r>
+  </w:p>
+</w:hdr>
 </file>
 
 <file path=word/numbering.xml><?xml version="1.0" encoding="utf-8"?>
@@ -21103,6 +21196,7 @@
   <w:style w:type="character" w:default="1" w:styleId="DefaultParagraphFont">
     <w:name w:val="Default Paragraph Font"/>
     <w:uiPriority w:val="1"/>
+    <w:semiHidden/>
     <w:unhideWhenUsed/>
   </w:style>
   <w:style w:type="table" w:default="1" w:styleId="TableNormal">

</xml_diff>